<commit_message>
feat: Add content file word
</commit_message>
<xml_diff>
--- a/LINUX/LINEAS DE COMANDOS.docx
+++ b/LINUX/LINEAS DE COMANDOS.docx
@@ -4750,6 +4750,320 @@
         <w:t>nombre_archivo.txt</w:t>
       </w:r>
     </w:p>
+    <w:p>
+      <w:pPr>
+        <w:pStyle w:val="Prrafodelista"/>
+        <w:tabs>
+          <w:tab w:val="left" w:pos="916"/>
+          <w:tab w:val="left" w:pos="1832"/>
+          <w:tab w:val="left" w:pos="2748"/>
+          <w:tab w:val="left" w:pos="3664"/>
+          <w:tab w:val="left" w:pos="4580"/>
+          <w:tab w:val="left" w:pos="5496"/>
+          <w:tab w:val="left" w:pos="6412"/>
+          <w:tab w:val="left" w:pos="7328"/>
+          <w:tab w:val="left" w:pos="8244"/>
+          <w:tab w:val="left" w:pos="9160"/>
+          <w:tab w:val="left" w:pos="10076"/>
+          <w:tab w:val="left" w:pos="10992"/>
+          <w:tab w:val="left" w:pos="11908"/>
+          <w:tab w:val="left" w:pos="12824"/>
+          <w:tab w:val="left" w:pos="13740"/>
+          <w:tab w:val="left" w:pos="14656"/>
+        </w:tabs>
+        <w:spacing w:after="0" w:line="240" w:lineRule="auto"/>
+        <w:rPr>
+          <w:rFonts w:ascii="Consolas" w:eastAsia="Times New Roman" w:hAnsi="Consolas" w:cs="Courier New"/>
+          <w:color w:val="212529"/>
+          <w:sz w:val="21"/>
+          <w:szCs w:val="21"/>
+          <w:lang w:eastAsia="es-PE"/>
+        </w:rPr>
+      </w:pPr>
+    </w:p>
+    <w:p>
+      <w:pPr>
+        <w:pStyle w:val="Prrafodelista"/>
+        <w:tabs>
+          <w:tab w:val="left" w:pos="916"/>
+          <w:tab w:val="left" w:pos="1832"/>
+          <w:tab w:val="left" w:pos="2748"/>
+          <w:tab w:val="left" w:pos="3664"/>
+          <w:tab w:val="left" w:pos="4580"/>
+          <w:tab w:val="left" w:pos="5496"/>
+          <w:tab w:val="left" w:pos="6412"/>
+          <w:tab w:val="left" w:pos="7328"/>
+          <w:tab w:val="left" w:pos="8244"/>
+          <w:tab w:val="left" w:pos="9160"/>
+          <w:tab w:val="left" w:pos="10076"/>
+          <w:tab w:val="left" w:pos="10992"/>
+          <w:tab w:val="left" w:pos="11908"/>
+          <w:tab w:val="left" w:pos="12824"/>
+          <w:tab w:val="left" w:pos="13740"/>
+          <w:tab w:val="left" w:pos="14656"/>
+        </w:tabs>
+        <w:spacing w:after="0" w:line="240" w:lineRule="auto"/>
+        <w:rPr>
+          <w:rFonts w:ascii="Consolas" w:eastAsia="Times New Roman" w:hAnsi="Consolas" w:cs="Courier New"/>
+          <w:color w:val="212529"/>
+          <w:sz w:val="21"/>
+          <w:szCs w:val="21"/>
+          <w:lang w:eastAsia="es-PE"/>
+        </w:rPr>
+      </w:pPr>
+    </w:p>
+    <w:p>
+      <w:pPr>
+        <w:pStyle w:val="Prrafodelista"/>
+        <w:numPr>
+          <w:ilvl w:val="0"/>
+          <w:numId w:val="2"/>
+        </w:numPr>
+        <w:rPr>
+          <w:b/>
+          <w:bCs/>
+          <w:i/>
+          <w:iCs/>
+          <w:u w:val="single"/>
+          <w:lang w:val="es-ES"/>
+        </w:rPr>
+      </w:pPr>
+      <w:r>
+        <w:rPr>
+          <w:b/>
+          <w:bCs/>
+          <w:i/>
+          <w:iCs/>
+          <w:u w:val="single"/>
+          <w:lang w:val="es-ES"/>
+        </w:rPr>
+        <w:lastRenderedPageBreak/>
+        <w:t>Búsqueda de archivos utilizando Locate</w:t>
+      </w:r>
+    </w:p>
+    <w:p>
+      <w:pPr>
+        <w:pStyle w:val="Prrafodelista"/>
+        <w:numPr>
+          <w:ilvl w:val="0"/>
+          <w:numId w:val="2"/>
+        </w:numPr>
+        <w:rPr>
+          <w:b/>
+          <w:bCs/>
+          <w:i/>
+          <w:iCs/>
+          <w:u w:val="single"/>
+          <w:lang w:val="es-ES"/>
+        </w:rPr>
+      </w:pPr>
+      <w:r>
+        <w:rPr>
+          <w:lang w:val="es-ES"/>
+        </w:rPr>
+        <w:t xml:space="preserve">UTILIZAR EL COMANDO </w:t>
+      </w:r>
+      <w:proofErr w:type="gramStart"/>
+      <w:r>
+        <w:rPr>
+          <w:lang w:val="es-ES"/>
+        </w:rPr>
+        <w:t>LOCATE.-</w:t>
+      </w:r>
+      <w:proofErr w:type="gramEnd"/>
+      <w:r>
+        <w:rPr>
+          <w:lang w:val="es-ES"/>
+        </w:rPr>
+        <w:t xml:space="preserve"> Para realizar al búsqueda con el comando locate , es necesario realizar la actualización de la base de datos.</w:t>
+      </w:r>
+    </w:p>
+    <w:p>
+      <w:pPr>
+        <w:pStyle w:val="Prrafodelista"/>
+        <w:rPr>
+          <w:lang w:val="es-ES"/>
+        </w:rPr>
+      </w:pPr>
+      <w:r>
+        <w:rPr>
+          <w:lang w:val="es-ES"/>
+        </w:rPr>
+        <w:t>Step</w:t>
+      </w:r>
+      <w:r>
+        <w:rPr>
+          <w:lang w:val="es-ES"/>
+        </w:rPr>
+        <w:t xml:space="preserve"> 1</w:t>
+      </w:r>
+    </w:p>
+    <w:p>
+      <w:pPr>
+        <w:pStyle w:val="Prrafodelista"/>
+        <w:rPr>
+          <w:lang w:val="es-ES"/>
+        </w:rPr>
+      </w:pPr>
+      <w:r>
+        <w:rPr>
+          <w:lang w:val="es-ES"/>
+        </w:rPr>
+        <w:t xml:space="preserve">sudo </w:t>
+      </w:r>
+      <w:proofErr w:type="spellStart"/>
+      <w:r>
+        <w:rPr>
+          <w:lang w:val="es-ES"/>
+        </w:rPr>
+        <w:t>updatedb</w:t>
+      </w:r>
+      <w:proofErr w:type="spellEnd"/>
+      <w:r>
+        <w:rPr>
+          <w:lang w:val="es-ES"/>
+        </w:rPr>
+        <w:t xml:space="preserve"> (actualiza la base de datos de nombres de ficheros)</w:t>
+      </w:r>
+    </w:p>
+    <w:p>
+      <w:pPr>
+        <w:pStyle w:val="Prrafodelista"/>
+        <w:rPr>
+          <w:lang w:val="es-ES"/>
+        </w:rPr>
+      </w:pPr>
+      <w:r>
+        <w:rPr>
+          <w:lang w:val="es-ES"/>
+        </w:rPr>
+        <w:t>Step 2</w:t>
+      </w:r>
+    </w:p>
+    <w:p>
+      <w:pPr>
+        <w:pStyle w:val="Prrafodelista"/>
+        <w:rPr>
+          <w:lang w:val="es-ES"/>
+        </w:rPr>
+      </w:pPr>
+      <w:r>
+        <w:rPr>
+          <w:lang w:val="es-ES"/>
+        </w:rPr>
+        <w:t>locate nombre_archivo.txt</w:t>
+      </w:r>
+    </w:p>
+    <w:p>
+      <w:pPr>
+        <w:pStyle w:val="Prrafodelista"/>
+        <w:rPr>
+          <w:lang w:val="es-ES"/>
+        </w:rPr>
+      </w:pPr>
+      <w:r>
+        <w:rPr>
+          <w:lang w:val="es-ES"/>
+        </w:rPr>
+        <w:t>Nota</w:t>
+      </w:r>
+    </w:p>
+    <w:p>
+      <w:pPr>
+        <w:pStyle w:val="Prrafodelista"/>
+        <w:rPr>
+          <w:lang w:val="es-ES"/>
+        </w:rPr>
+      </w:pPr>
+      <w:r>
+        <w:rPr>
+          <w:lang w:val="es-ES"/>
+        </w:rPr>
+        <w:t xml:space="preserve">Sino tiene el locate usar </w:t>
+      </w:r>
+    </w:p>
+    <w:p>
+      <w:pPr>
+        <w:pStyle w:val="Prrafodelista"/>
+        <w:rPr>
+          <w:lang w:val="es-ES"/>
+        </w:rPr>
+      </w:pPr>
+      <w:r>
+        <w:rPr>
+          <w:lang w:val="es-ES"/>
+        </w:rPr>
+        <w:t xml:space="preserve">sudo </w:t>
+      </w:r>
+      <w:proofErr w:type="spellStart"/>
+      <w:r>
+        <w:rPr>
+          <w:lang w:val="es-ES"/>
+        </w:rPr>
+        <w:t>aptitude</w:t>
+      </w:r>
+      <w:proofErr w:type="spellEnd"/>
+      <w:r>
+        <w:rPr>
+          <w:lang w:val="es-ES"/>
+        </w:rPr>
+        <w:t xml:space="preserve"> </w:t>
+      </w:r>
+      <w:proofErr w:type="spellStart"/>
+      <w:r>
+        <w:rPr>
+          <w:lang w:val="es-ES"/>
+        </w:rPr>
+        <w:t>install</w:t>
+      </w:r>
+      <w:proofErr w:type="spellEnd"/>
+      <w:r>
+        <w:rPr>
+          <w:lang w:val="es-ES"/>
+        </w:rPr>
+        <w:t xml:space="preserve"> </w:t>
+      </w:r>
+      <w:proofErr w:type="spellStart"/>
+      <w:r>
+        <w:rPr>
+          <w:lang w:val="es-ES"/>
+        </w:rPr>
+        <w:t>mlocate</w:t>
+      </w:r>
+      <w:proofErr w:type="spellEnd"/>
+    </w:p>
+    <w:p>
+      <w:pPr>
+        <w:pStyle w:val="Prrafodelista"/>
+        <w:numPr>
+          <w:ilvl w:val="0"/>
+          <w:numId w:val="2"/>
+        </w:numPr>
+        <w:rPr>
+          <w:lang w:val="es-ES"/>
+        </w:rPr>
+      </w:pPr>
+      <w:r>
+        <w:rPr>
+          <w:lang w:val="es-ES"/>
+        </w:rPr>
+        <w:t>UTILIZAR EL COMANDO FIND</w:t>
+      </w:r>
+    </w:p>
+    <w:p>
+      <w:pPr>
+        <w:pStyle w:val="Prrafodelista"/>
+        <w:rPr>
+          <w:lang w:val="es-ES"/>
+        </w:rPr>
+      </w:pPr>
+      <w:r>
+        <w:rPr>
+          <w:lang w:val="es-ES"/>
+        </w:rPr>
+        <w:t>Comando para buscar archivos</w:t>
+      </w:r>
+    </w:p>
     <w:sectPr>
       <w:pgSz w:w="11906" w:h="16838"/>
       <w:pgMar w:top="1417" w:right="1701" w:bottom="1417" w:left="1701" w:header="708" w:footer="708" w:gutter="0"/>
@@ -4878,7 +5192,7 @@
   <w:abstractNum w:abstractNumId="1" w15:restartNumberingAfterBreak="0">
     <w:nsid w:val="74326648"/>
     <w:multiLevelType w:val="hybridMultilevel"/>
-    <w:tmpl w:val="2C54DE90"/>
+    <w:tmpl w:val="2330436A"/>
     <w:lvl w:ilvl="0" w:tplc="280A0001">
       <w:start w:val="1"/>
       <w:numFmt w:val="bullet"/>
@@ -4891,7 +5205,7 @@
         <w:rFonts w:ascii="Symbol" w:hAnsi="Symbol" w:hint="default"/>
       </w:rPr>
     </w:lvl>
-    <w:lvl w:ilvl="1" w:tplc="280A0003" w:tentative="1">
+    <w:lvl w:ilvl="1" w:tplc="280A0003">
       <w:start w:val="1"/>
       <w:numFmt w:val="bullet"/>
       <w:lvlText w:val="o"/>

</xml_diff>